<commit_message>
Updated week 13 records
</commit_message>
<xml_diff>
--- a/Development Records/Week 13.docx
+++ b/Development Records/Week 13.docx
@@ -496,7 +496,62 @@
         <w:spacing w:after="0" w:line="240" w:lineRule="auto"/>
       </w:pPr>
       <w:r>
-        <w:t>Finalise UI. (2 hours)</w:t>
+        <w:t>Moved in-app dialogue into an XML file.</w:t>
+      </w:r>
+    </w:p>
+    <w:p>
+      <w:pPr>
+        <w:pStyle w:val="ListParagraph"/>
+        <w:numPr>
+          <w:ilvl w:val="1"/>
+          <w:numId w:val="2"/>
+        </w:numPr>
+        <w:spacing w:after="0" w:line="240" w:lineRule="auto"/>
+      </w:pPr>
+      <w:r>
+        <w:t>Created a class to parse the XML file’s strings.</w:t>
+      </w:r>
+    </w:p>
+    <w:p>
+      <w:pPr>
+        <w:pStyle w:val="ListParagraph"/>
+        <w:numPr>
+          <w:ilvl w:val="1"/>
+          <w:numId w:val="2"/>
+        </w:numPr>
+        <w:spacing w:after="0" w:line="240" w:lineRule="auto"/>
+      </w:pPr>
+      <w:r>
+        <w:t xml:space="preserve">Implemented the </w:t>
+      </w:r>
+      <w:proofErr w:type="spellStart"/>
+      <w:r>
+        <w:t>CGetDialogue</w:t>
+      </w:r>
+      <w:proofErr w:type="spellEnd"/>
+      <w:r>
+        <w:t xml:space="preserve"> class in the main application.</w:t>
+      </w:r>
+      <w:bookmarkStart w:id="0" w:name="_GoBack"/>
+      <w:bookmarkEnd w:id="0"/>
+    </w:p>
+    <w:p>
+      <w:pPr>
+        <w:pStyle w:val="ListParagraph"/>
+        <w:numPr>
+          <w:ilvl w:val="1"/>
+          <w:numId w:val="2"/>
+        </w:numPr>
+        <w:spacing w:after="0" w:line="240" w:lineRule="auto"/>
+      </w:pPr>
+      <w:r>
+        <w:t>Finalise UI. (</w:t>
+      </w:r>
+      <w:r>
+        <w:t>6</w:t>
+      </w:r>
+      <w:r>
+        <w:t xml:space="preserve"> hours)</w:t>
       </w:r>
     </w:p>
     <w:p>
@@ -618,7 +673,6 @@
       <w:pPr>
         <w:spacing w:after="0" w:line="240" w:lineRule="auto"/>
       </w:pPr>
-      <w:bookmarkStart w:id="0" w:name="_GoBack"/>
     </w:p>
     <w:p>
       <w:pPr>
@@ -635,7 +689,6 @@
           <w:t>https://github.com/crouchbindset/professionalskills</w:t>
         </w:r>
       </w:hyperlink>
-      <w:bookmarkEnd w:id="0"/>
     </w:p>
     <w:sectPr>
       <w:headerReference w:type="default" r:id="rId8"/>

</xml_diff>